<commit_message>
update erd, phase 2
</commit_message>
<xml_diff>
--- a/phase_2.docx
+++ b/phase_2.docx
@@ -1755,13 +1755,19 @@
           <w:tab w:val="left" w:pos="3180"/>
         </w:tabs>
         <w:rPr>
+          <w:noProof/>
+        </w:rPr>
+      </w:pPr>
+      <w:r>
+        <w:rPr>
           <w:rFonts w:asciiTheme="majorBidi" w:hAnsiTheme="majorBidi" w:cstheme="majorBidi"/>
           <w:b/>
           <w:bCs/>
           <w:sz w:val="32"/>
           <w:szCs w:val="32"/>
         </w:rPr>
-      </w:pPr>
+        <w:t>3- ERD</w:t>
+      </w:r>
       <w:r>
         <w:rPr>
           <w:rFonts w:asciiTheme="majorBidi" w:hAnsiTheme="majorBidi" w:cstheme="majorBidi"/>
@@ -1770,57 +1776,23 @@
           <w:sz w:val="32"/>
           <w:szCs w:val="32"/>
         </w:rPr>
-        <w:t>3- ERD</w:t>
-      </w:r>
-      <w:r>
-        <w:rPr>
-          <w:rFonts w:asciiTheme="majorBidi" w:hAnsiTheme="majorBidi" w:cstheme="majorBidi"/>
-          <w:b/>
-          <w:bCs/>
-          <w:sz w:val="32"/>
-          <w:szCs w:val="32"/>
-        </w:rPr>
         <w:t>:</w:t>
       </w:r>
-    </w:p>
-    <w:p>
-      <w:pPr>
-        <w:tabs>
-          <w:tab w:val="left" w:pos="3180"/>
-        </w:tabs>
-        <w:rPr>
-          <w:rFonts w:asciiTheme="majorBidi" w:hAnsiTheme="majorBidi" w:cstheme="majorBidi"/>
-          <w:sz w:val="24"/>
-          <w:szCs w:val="24"/>
-        </w:rPr>
-      </w:pPr>
-    </w:p>
-    <w:p>
-      <w:pPr>
-        <w:tabs>
-          <w:tab w:val="left" w:pos="3180"/>
-        </w:tabs>
-        <w:rPr>
-          <w:rFonts w:asciiTheme="majorBidi" w:hAnsiTheme="majorBidi" w:cstheme="majorBidi"/>
-          <w:sz w:val="24"/>
-          <w:szCs w:val="24"/>
-        </w:rPr>
-      </w:pPr>
-      <w:bookmarkStart w:id="0" w:name="_GoBack"/>
-      <w:r>
-        <w:rPr>
-          <w:rFonts w:asciiTheme="majorBidi" w:hAnsiTheme="majorBidi" w:cstheme="majorBidi"/>
-          <w:b/>
-          <w:bCs/>
+      <w:r>
+        <w:rPr>
           <w:noProof/>
-          <w:sz w:val="32"/>
-          <w:szCs w:val="32"/>
+        </w:rPr>
+        <w:t xml:space="preserve"> </w:t>
+      </w:r>
+      <w:r>
+        <w:rPr>
+          <w:noProof/>
         </w:rPr>
         <w:drawing>
-          <wp:inline distT="0" distB="0" distL="0" distR="0" wp14:anchorId="0AEC1C17" wp14:editId="1C743478">
-            <wp:extent cx="5486400" cy="1948815"/>
-            <wp:effectExtent l="0" t="0" r="0" b="0"/>
-            <wp:docPr id="2" name="Picture 2"/>
+          <wp:inline distT="0" distB="0" distL="0" distR="0" wp14:anchorId="0F8D95DB" wp14:editId="4EE45A78">
+            <wp:extent cx="5486400" cy="3098165"/>
+            <wp:effectExtent l="0" t="0" r="0" b="6985"/>
+            <wp:docPr id="3" name="Picture 3"/>
             <wp:cNvGraphicFramePr>
               <a:graphicFrameLocks xmlns:a="http://schemas.openxmlformats.org/drawingml/2006/main" noChangeAspect="1"/>
             </wp:cNvGraphicFramePr>
@@ -1828,8 +1800,10 @@
               <a:graphicData uri="http://schemas.openxmlformats.org/drawingml/2006/picture">
                 <pic:pic xmlns:pic="http://schemas.openxmlformats.org/drawingml/2006/picture">
                   <pic:nvPicPr>
-                    <pic:cNvPr id="2" name="Blank Diagram 1.png"/>
-                    <pic:cNvPicPr/>
+                    <pic:cNvPr id="0" name="Picture 1"/>
+                    <pic:cNvPicPr>
+                      <a:picLocks noChangeAspect="1" noChangeArrowheads="1"/>
+                    </pic:cNvPicPr>
                   </pic:nvPicPr>
                   <pic:blipFill>
                     <a:blip r:embed="rId8" cstate="print">
@@ -1839,18 +1813,23 @@
                         </a:ext>
                       </a:extLst>
                     </a:blip>
+                    <a:srcRect/>
                     <a:stretch>
                       <a:fillRect/>
                     </a:stretch>
                   </pic:blipFill>
-                  <pic:spPr>
+                  <pic:spPr bwMode="auto">
                     <a:xfrm>
                       <a:off x="0" y="0"/>
-                      <a:ext cx="5486400" cy="1948815"/>
+                      <a:ext cx="5486400" cy="3098165"/>
                     </a:xfrm>
                     <a:prstGeom prst="rect">
                       <a:avLst/>
                     </a:prstGeom>
+                    <a:noFill/>
+                    <a:ln>
+                      <a:noFill/>
+                    </a:ln>
                   </pic:spPr>
                 </pic:pic>
               </a:graphicData>
@@ -1858,7 +1837,32 @@
           </wp:inline>
         </w:drawing>
       </w:r>
+      <w:bookmarkStart w:id="0" w:name="_GoBack"/>
       <w:bookmarkEnd w:id="0"/>
+    </w:p>
+    <w:p>
+      <w:pPr>
+        <w:tabs>
+          <w:tab w:val="left" w:pos="3180"/>
+        </w:tabs>
+        <w:rPr>
+          <w:rFonts w:asciiTheme="majorBidi" w:hAnsiTheme="majorBidi" w:cstheme="majorBidi"/>
+          <w:sz w:val="24"/>
+          <w:szCs w:val="24"/>
+        </w:rPr>
+      </w:pPr>
+    </w:p>
+    <w:p>
+      <w:pPr>
+        <w:tabs>
+          <w:tab w:val="left" w:pos="3180"/>
+        </w:tabs>
+        <w:rPr>
+          <w:rFonts w:asciiTheme="majorBidi" w:hAnsiTheme="majorBidi" w:cstheme="majorBidi"/>
+          <w:sz w:val="24"/>
+          <w:szCs w:val="24"/>
+        </w:rPr>
+      </w:pPr>
     </w:p>
     <w:sectPr>
       <w:pgSz w:w="12240" w:h="15840"/>
@@ -2692,7 +2696,7 @@
 </file>
 
 <file path=customXml/itemProps1.xml><?xml version="1.0" encoding="utf-8"?>
-<ds:datastoreItem xmlns:ds="http://schemas.openxmlformats.org/officeDocument/2006/customXml" ds:itemID="{86AF1163-F82A-433F-AF42-20315C9397D0}">
+<ds:datastoreItem xmlns:ds="http://schemas.openxmlformats.org/officeDocument/2006/customXml" ds:itemID="{9C0E7AA1-3DE0-4BA1-B786-7852D757B2A1}">
   <ds:schemaRefs>
     <ds:schemaRef ds:uri="http://schemas.openxmlformats.org/officeDocument/2006/bibliography"/>
   </ds:schemaRefs>

</xml_diff>